<commit_message>
Atualização na documentação e PBL
</commit_message>
<xml_diff>
--- a/Documentação/Documentação CyberWise.docx
+++ b/Documentação/Documentação CyberWise.docx
@@ -2,7 +2,88 @@
 <file path=word/document.xml><?xml version="1.0" encoding="utf-8"?>
 <w:document xmlns:wpc="http://schemas.microsoft.com/office/word/2010/wordprocessingCanvas" xmlns:cx="http://schemas.microsoft.com/office/drawing/2014/chartex" xmlns:cx1="http://schemas.microsoft.com/office/drawing/2015/9/8/chartex" xmlns:cx2="http://schemas.microsoft.com/office/drawing/2015/10/21/chartex" xmlns:cx3="http://schemas.microsoft.com/office/drawing/2016/5/9/chartex" xmlns:cx4="http://schemas.microsoft.com/office/drawing/2016/5/10/chartex" xmlns:cx5="http://schemas.microsoft.com/office/drawing/2016/5/11/chartex" xmlns:cx6="http://schemas.microsoft.com/office/drawing/2016/5/12/chartex" xmlns:cx7="http://schemas.microsoft.com/office/drawing/2016/5/13/chartex" xmlns:cx8="http://schemas.microsoft.com/office/drawing/2016/5/14/chartex" xmlns:mc="http://schemas.openxmlformats.org/markup-compatibility/2006" xmlns:aink="http://schemas.microsoft.com/office/drawing/2016/ink" xmlns:am3d="http://schemas.microsoft.com/office/drawing/2017/model3d" xmlns:o="urn:schemas-microsoft-com:office:office" xmlns:oel="http://schemas.microsoft.com/office/2019/extlst" xmlns:r="http://schemas.openxmlformats.org/officeDocument/2006/relationships" xmlns:m="http://schemas.openxmlformats.org/officeDocument/2006/math" xmlns:v="urn:schemas-microsoft-com:vml" xmlns:wp14="http://schemas.microsoft.com/office/word/2010/wordprocessingDrawing" xmlns:wp="http://schemas.openxmlformats.org/drawingml/2006/wordprocessingDrawing" xmlns:w10="urn:schemas-microsoft-com:office:word" xmlns:w="http://schemas.openxmlformats.org/wordprocessingml/2006/main" xmlns:w14="http://schemas.microsoft.com/office/word/2010/wordml" xmlns:w15="http://schemas.microsoft.com/office/word/2012/wordml" xmlns:w16cex="http://schemas.microsoft.com/office/word/2018/wordml/cex" xmlns:w16cid="http://schemas.microsoft.com/office/word/2016/wordml/cid" xmlns:w16="http://schemas.microsoft.com/office/word/2018/wordml" xmlns:w16du="http://schemas.microsoft.com/office/word/2023/wordml/word16du" xmlns:w16sdtdh="http://schemas.microsoft.com/office/word/2020/wordml/sdtdatahash" xmlns:w16se="http://schemas.microsoft.com/office/word/2015/wordml/symex" xmlns:wpg="http://schemas.microsoft.com/office/word/2010/wordprocessingGroup" xmlns:wpi="http://schemas.microsoft.com/office/word/2010/wordprocessingInk" xmlns:wne="http://schemas.microsoft.com/office/word/2006/wordml" xmlns:wps="http://schemas.microsoft.com/office/word/2010/wordprocessingShape" mc:Ignorable="w14 w15 w16se w16cid w16 w16cex w16sdtdh w16du wp14">
   <w:body>
+    <w:p>
+      <w:pPr>
+        <w:pStyle w:val="Ttulo1"/>
+      </w:pPr>
+      <w:r>
+        <w:t>Objetivos</w:t>
+      </w:r>
+    </w:p>
+    <w:p>
+      <w:pPr>
+        <w:pStyle w:val="PargrafodaLista"/>
+        <w:numPr>
+          <w:ilvl w:val="0"/>
+          <w:numId w:val="2"/>
+        </w:numPr>
+      </w:pPr>
+      <w:r>
+        <w:t>Desenvolver um sistema de monitoração que rastreie temperatura, voltagem e uso de CPU, GPU e RAM em tempo real.</w:t>
+      </w:r>
+    </w:p>
+    <w:p>
+      <w:pPr>
+        <w:pStyle w:val="PargrafodaLista"/>
+        <w:numPr>
+          <w:ilvl w:val="0"/>
+          <w:numId w:val="2"/>
+        </w:numPr>
+      </w:pPr>
+      <w:r>
+        <w:t xml:space="preserve">Integrar alertas </w:t>
+      </w:r>
+      <w:r>
+        <w:t>automa</w:t>
+      </w:r>
+      <w:r>
+        <w:t>tizados</w:t>
+      </w:r>
+      <w:r>
+        <w:t xml:space="preserve"> para notificar os usuários sobre qualquer anomalia detectada nos componentes de hardware.</w:t>
+      </w:r>
+    </w:p>
+    <w:p>
+      <w:pPr>
+        <w:pStyle w:val="PargrafodaLista"/>
+        <w:numPr>
+          <w:ilvl w:val="0"/>
+          <w:numId w:val="2"/>
+        </w:numPr>
+      </w:pPr>
+      <w:r>
+        <w:t>Alcançar uma precisão de monitoramento de pelo menos 99% para todas as métricas de hardware.</w:t>
+      </w:r>
+    </w:p>
+    <w:p>
+      <w:pPr>
+        <w:pStyle w:val="PargrafodaLista"/>
+        <w:numPr>
+          <w:ilvl w:val="0"/>
+          <w:numId w:val="2"/>
+        </w:numPr>
+      </w:pPr>
+      <w:r>
+        <w:t>Reduzir o tempo médio de resposta para alertas de anomalias para menos de 1 minuto.</w:t>
+      </w:r>
+    </w:p>
     <w:p/>
+    <w:p>
+      <w:pPr>
+        <w:pStyle w:val="Ttulo1"/>
+      </w:pPr>
+      <w:r>
+        <w:t>Justificativa</w:t>
+      </w:r>
+    </w:p>
+    <w:p>
+      <w:r>
+        <w:t xml:space="preserve">O sistema </w:t>
+      </w:r>
+      <w:r>
+        <w:t>pode reduzir as falhas de hardware em até 30% e aumentar a eficiência operacional em até 20% através de alertas precoces e otimização de recursos.</w:t>
+      </w:r>
+    </w:p>
     <w:sectPr>
       <w:pgSz w:w="11906" w:h="16838"/>
       <w:pgMar w:top="1417" w:right="1701" w:bottom="1417" w:left="1701" w:header="708" w:footer="708" w:gutter="0"/>
@@ -11,6 +92,279 @@
     </w:sectPr>
   </w:body>
 </w:document>
+</file>
+
+<file path=word/numbering.xml><?xml version="1.0" encoding="utf-8"?>
+<w:numbering xmlns:wpc="http://schemas.microsoft.com/office/word/2010/wordprocessingCanvas" xmlns:cx="http://schemas.microsoft.com/office/drawing/2014/chartex" xmlns:cx1="http://schemas.microsoft.com/office/drawing/2015/9/8/chartex" xmlns:cx2="http://schemas.microsoft.com/office/drawing/2015/10/21/chartex" xmlns:cx3="http://schemas.microsoft.com/office/drawing/2016/5/9/chartex" xmlns:cx4="http://schemas.microsoft.com/office/drawing/2016/5/10/chartex" xmlns:cx5="http://schemas.microsoft.com/office/drawing/2016/5/11/chartex" xmlns:cx6="http://schemas.microsoft.com/office/drawing/2016/5/12/chartex" xmlns:cx7="http://schemas.microsoft.com/office/drawing/2016/5/13/chartex" xmlns:cx8="http://schemas.microsoft.com/office/drawing/2016/5/14/chartex" xmlns:mc="http://schemas.openxmlformats.org/markup-compatibility/2006" xmlns:aink="http://schemas.microsoft.com/office/drawing/2016/ink" xmlns:am3d="http://schemas.microsoft.com/office/drawing/2017/model3d" xmlns:o="urn:schemas-microsoft-com:office:office" xmlns:oel="http://schemas.microsoft.com/office/2019/extlst" xmlns:r="http://schemas.openxmlformats.org/officeDocument/2006/relationships" xmlns:m="http://schemas.openxmlformats.org/officeDocument/2006/math" xmlns:v="urn:schemas-microsoft-com:vml" xmlns:wp14="http://schemas.microsoft.com/office/word/2010/wordprocessingDrawing" xmlns:wp="http://schemas.openxmlformats.org/drawingml/2006/wordprocessingDrawing" xmlns:w10="urn:schemas-microsoft-com:office:word" xmlns:w="http://schemas.openxmlformats.org/wordprocessingml/2006/main" xmlns:w14="http://schemas.microsoft.com/office/word/2010/wordml" xmlns:w15="http://schemas.microsoft.com/office/word/2012/wordml" xmlns:w16cex="http://schemas.microsoft.com/office/word/2018/wordml/cex" xmlns:w16cid="http://schemas.microsoft.com/office/word/2016/wordml/cid" xmlns:w16="http://schemas.microsoft.com/office/word/2018/wordml" xmlns:w16du="http://schemas.microsoft.com/office/word/2023/wordml/word16du" xmlns:w16sdtdh="http://schemas.microsoft.com/office/word/2020/wordml/sdtdatahash" xmlns:w16se="http://schemas.microsoft.com/office/word/2015/wordml/symex" xmlns:wpg="http://schemas.microsoft.com/office/word/2010/wordprocessingGroup" xmlns:wpi="http://schemas.microsoft.com/office/word/2010/wordprocessingInk" xmlns:wne="http://schemas.microsoft.com/office/word/2006/wordml" xmlns:wps="http://schemas.microsoft.com/office/word/2010/wordprocessingShape" mc:Ignorable="w14 w15 w16se w16cid w16 w16cex w16sdtdh w16du wp14">
+  <w:abstractNum w:abstractNumId="0" w15:restartNumberingAfterBreak="0">
+    <w:nsid w:val="1AA27DBE"/>
+    <w:multiLevelType w:val="hybridMultilevel"/>
+    <w:tmpl w:val="4ADC55F0"/>
+    <w:lvl w:ilvl="0" w:tplc="04160001">
+      <w:start w:val="1"/>
+      <w:numFmt w:val="bullet"/>
+      <w:lvlText w:val=""/>
+      <w:lvlJc w:val="left"/>
+      <w:pPr>
+        <w:ind w:left="720" w:hanging="360"/>
+      </w:pPr>
+      <w:rPr>
+        <w:rFonts w:ascii="Symbol" w:hAnsi="Symbol" w:hint="default"/>
+      </w:rPr>
+    </w:lvl>
+    <w:lvl w:ilvl="1" w:tplc="04160003" w:tentative="1">
+      <w:start w:val="1"/>
+      <w:numFmt w:val="bullet"/>
+      <w:lvlText w:val="o"/>
+      <w:lvlJc w:val="left"/>
+      <w:pPr>
+        <w:ind w:left="1440" w:hanging="360"/>
+      </w:pPr>
+      <w:rPr>
+        <w:rFonts w:ascii="Courier New" w:hAnsi="Courier New" w:cs="Courier New" w:hint="default"/>
+      </w:rPr>
+    </w:lvl>
+    <w:lvl w:ilvl="2" w:tplc="04160005" w:tentative="1">
+      <w:start w:val="1"/>
+      <w:numFmt w:val="bullet"/>
+      <w:lvlText w:val=""/>
+      <w:lvlJc w:val="left"/>
+      <w:pPr>
+        <w:ind w:left="2160" w:hanging="360"/>
+      </w:pPr>
+      <w:rPr>
+        <w:rFonts w:ascii="Wingdings" w:hAnsi="Wingdings" w:hint="default"/>
+      </w:rPr>
+    </w:lvl>
+    <w:lvl w:ilvl="3" w:tplc="04160001" w:tentative="1">
+      <w:start w:val="1"/>
+      <w:numFmt w:val="bullet"/>
+      <w:lvlText w:val=""/>
+      <w:lvlJc w:val="left"/>
+      <w:pPr>
+        <w:ind w:left="2880" w:hanging="360"/>
+      </w:pPr>
+      <w:rPr>
+        <w:rFonts w:ascii="Symbol" w:hAnsi="Symbol" w:hint="default"/>
+      </w:rPr>
+    </w:lvl>
+    <w:lvl w:ilvl="4" w:tplc="04160003" w:tentative="1">
+      <w:start w:val="1"/>
+      <w:numFmt w:val="bullet"/>
+      <w:lvlText w:val="o"/>
+      <w:lvlJc w:val="left"/>
+      <w:pPr>
+        <w:ind w:left="3600" w:hanging="360"/>
+      </w:pPr>
+      <w:rPr>
+        <w:rFonts w:ascii="Courier New" w:hAnsi="Courier New" w:cs="Courier New" w:hint="default"/>
+      </w:rPr>
+    </w:lvl>
+    <w:lvl w:ilvl="5" w:tplc="04160005" w:tentative="1">
+      <w:start w:val="1"/>
+      <w:numFmt w:val="bullet"/>
+      <w:lvlText w:val=""/>
+      <w:lvlJc w:val="left"/>
+      <w:pPr>
+        <w:ind w:left="4320" w:hanging="360"/>
+      </w:pPr>
+      <w:rPr>
+        <w:rFonts w:ascii="Wingdings" w:hAnsi="Wingdings" w:hint="default"/>
+      </w:rPr>
+    </w:lvl>
+    <w:lvl w:ilvl="6" w:tplc="04160001" w:tentative="1">
+      <w:start w:val="1"/>
+      <w:numFmt w:val="bullet"/>
+      <w:lvlText w:val=""/>
+      <w:lvlJc w:val="left"/>
+      <w:pPr>
+        <w:ind w:left="5040" w:hanging="360"/>
+      </w:pPr>
+      <w:rPr>
+        <w:rFonts w:ascii="Symbol" w:hAnsi="Symbol" w:hint="default"/>
+      </w:rPr>
+    </w:lvl>
+    <w:lvl w:ilvl="7" w:tplc="04160003" w:tentative="1">
+      <w:start w:val="1"/>
+      <w:numFmt w:val="bullet"/>
+      <w:lvlText w:val="o"/>
+      <w:lvlJc w:val="left"/>
+      <w:pPr>
+        <w:ind w:left="5760" w:hanging="360"/>
+      </w:pPr>
+      <w:rPr>
+        <w:rFonts w:ascii="Courier New" w:hAnsi="Courier New" w:cs="Courier New" w:hint="default"/>
+      </w:rPr>
+    </w:lvl>
+    <w:lvl w:ilvl="8" w:tplc="04160005" w:tentative="1">
+      <w:start w:val="1"/>
+      <w:numFmt w:val="bullet"/>
+      <w:lvlText w:val=""/>
+      <w:lvlJc w:val="left"/>
+      <w:pPr>
+        <w:ind w:left="6480" w:hanging="360"/>
+      </w:pPr>
+      <w:rPr>
+        <w:rFonts w:ascii="Wingdings" w:hAnsi="Wingdings" w:hint="default"/>
+      </w:rPr>
+    </w:lvl>
+  </w:abstractNum>
+  <w:abstractNum w:abstractNumId="1" w15:restartNumberingAfterBreak="0">
+    <w:nsid w:val="7B6518E0"/>
+    <w:multiLevelType w:val="multilevel"/>
+    <w:tmpl w:val="124E86C2"/>
+    <w:lvl w:ilvl="0">
+      <w:start w:val="1"/>
+      <w:numFmt w:val="bullet"/>
+      <w:lvlText w:val=""/>
+      <w:lvlJc w:val="left"/>
+      <w:pPr>
+        <w:tabs>
+          <w:tab w:val="num" w:pos="720"/>
+        </w:tabs>
+        <w:ind w:left="720" w:hanging="360"/>
+      </w:pPr>
+      <w:rPr>
+        <w:rFonts w:ascii="Symbol" w:hAnsi="Symbol" w:hint="default"/>
+        <w:sz w:val="20"/>
+      </w:rPr>
+    </w:lvl>
+    <w:lvl w:ilvl="1" w:tentative="1">
+      <w:start w:val="1"/>
+      <w:numFmt w:val="bullet"/>
+      <w:lvlText w:val=""/>
+      <w:lvlJc w:val="left"/>
+      <w:pPr>
+        <w:tabs>
+          <w:tab w:val="num" w:pos="1440"/>
+        </w:tabs>
+        <w:ind w:left="1440" w:hanging="360"/>
+      </w:pPr>
+      <w:rPr>
+        <w:rFonts w:ascii="Symbol" w:hAnsi="Symbol" w:hint="default"/>
+        <w:sz w:val="20"/>
+      </w:rPr>
+    </w:lvl>
+    <w:lvl w:ilvl="2" w:tentative="1">
+      <w:start w:val="1"/>
+      <w:numFmt w:val="bullet"/>
+      <w:lvlText w:val=""/>
+      <w:lvlJc w:val="left"/>
+      <w:pPr>
+        <w:tabs>
+          <w:tab w:val="num" w:pos="2160"/>
+        </w:tabs>
+        <w:ind w:left="2160" w:hanging="360"/>
+      </w:pPr>
+      <w:rPr>
+        <w:rFonts w:ascii="Symbol" w:hAnsi="Symbol" w:hint="default"/>
+        <w:sz w:val="20"/>
+      </w:rPr>
+    </w:lvl>
+    <w:lvl w:ilvl="3" w:tentative="1">
+      <w:start w:val="1"/>
+      <w:numFmt w:val="bullet"/>
+      <w:lvlText w:val=""/>
+      <w:lvlJc w:val="left"/>
+      <w:pPr>
+        <w:tabs>
+          <w:tab w:val="num" w:pos="2880"/>
+        </w:tabs>
+        <w:ind w:left="2880" w:hanging="360"/>
+      </w:pPr>
+      <w:rPr>
+        <w:rFonts w:ascii="Symbol" w:hAnsi="Symbol" w:hint="default"/>
+        <w:sz w:val="20"/>
+      </w:rPr>
+    </w:lvl>
+    <w:lvl w:ilvl="4" w:tentative="1">
+      <w:start w:val="1"/>
+      <w:numFmt w:val="bullet"/>
+      <w:lvlText w:val=""/>
+      <w:lvlJc w:val="left"/>
+      <w:pPr>
+        <w:tabs>
+          <w:tab w:val="num" w:pos="3600"/>
+        </w:tabs>
+        <w:ind w:left="3600" w:hanging="360"/>
+      </w:pPr>
+      <w:rPr>
+        <w:rFonts w:ascii="Symbol" w:hAnsi="Symbol" w:hint="default"/>
+        <w:sz w:val="20"/>
+      </w:rPr>
+    </w:lvl>
+    <w:lvl w:ilvl="5" w:tentative="1">
+      <w:start w:val="1"/>
+      <w:numFmt w:val="bullet"/>
+      <w:lvlText w:val=""/>
+      <w:lvlJc w:val="left"/>
+      <w:pPr>
+        <w:tabs>
+          <w:tab w:val="num" w:pos="4320"/>
+        </w:tabs>
+        <w:ind w:left="4320" w:hanging="360"/>
+      </w:pPr>
+      <w:rPr>
+        <w:rFonts w:ascii="Symbol" w:hAnsi="Symbol" w:hint="default"/>
+        <w:sz w:val="20"/>
+      </w:rPr>
+    </w:lvl>
+    <w:lvl w:ilvl="6" w:tentative="1">
+      <w:start w:val="1"/>
+      <w:numFmt w:val="bullet"/>
+      <w:lvlText w:val=""/>
+      <w:lvlJc w:val="left"/>
+      <w:pPr>
+        <w:tabs>
+          <w:tab w:val="num" w:pos="5040"/>
+        </w:tabs>
+        <w:ind w:left="5040" w:hanging="360"/>
+      </w:pPr>
+      <w:rPr>
+        <w:rFonts w:ascii="Symbol" w:hAnsi="Symbol" w:hint="default"/>
+        <w:sz w:val="20"/>
+      </w:rPr>
+    </w:lvl>
+    <w:lvl w:ilvl="7" w:tentative="1">
+      <w:start w:val="1"/>
+      <w:numFmt w:val="bullet"/>
+      <w:lvlText w:val=""/>
+      <w:lvlJc w:val="left"/>
+      <w:pPr>
+        <w:tabs>
+          <w:tab w:val="num" w:pos="5760"/>
+        </w:tabs>
+        <w:ind w:left="5760" w:hanging="360"/>
+      </w:pPr>
+      <w:rPr>
+        <w:rFonts w:ascii="Symbol" w:hAnsi="Symbol" w:hint="default"/>
+        <w:sz w:val="20"/>
+      </w:rPr>
+    </w:lvl>
+    <w:lvl w:ilvl="8" w:tentative="1">
+      <w:start w:val="1"/>
+      <w:numFmt w:val="bullet"/>
+      <w:lvlText w:val=""/>
+      <w:lvlJc w:val="left"/>
+      <w:pPr>
+        <w:tabs>
+          <w:tab w:val="num" w:pos="6480"/>
+        </w:tabs>
+        <w:ind w:left="6480" w:hanging="360"/>
+      </w:pPr>
+      <w:rPr>
+        <w:rFonts w:ascii="Symbol" w:hAnsi="Symbol" w:hint="default"/>
+        <w:sz w:val="20"/>
+      </w:rPr>
+    </w:lvl>
+  </w:abstractNum>
+  <w:num w:numId="1" w16cid:durableId="437533115">
+    <w:abstractNumId w:val="1"/>
+  </w:num>
+  <w:num w:numId="2" w16cid:durableId="1361122258">
+    <w:abstractNumId w:val="0"/>
+  </w:num>
+</w:numbering>
 </file>
 
 <file path=word/styles.xml><?xml version="1.0" encoding="utf-8"?>
@@ -616,7 +970,6 @@
   <w:style w:type="character" w:default="1" w:styleId="Fontepargpadro">
     <w:name w:val="Default Paragraph Font"/>
     <w:uiPriority w:val="1"/>
-    <w:semiHidden/>
     <w:unhideWhenUsed/>
   </w:style>
   <w:style w:type="table" w:default="1" w:styleId="Tabelanormal">

</xml_diff>

<commit_message>
add contexto e modificação no lean ux canvas
</commit_message>
<xml_diff>
--- a/Documentação/Documentação CyberWise.docx
+++ b/Documentação/Documentação CyberWise.docx
@@ -1,7 +1,444 @@
 
 <file path=word/document.xml><?xml version="1.0" encoding="utf-8"?>
-<w:document xmlns:wpc="http://schemas.microsoft.com/office/word/2010/wordprocessingCanvas" xmlns:cx="http://schemas.microsoft.com/office/drawing/2014/chartex" xmlns:cx1="http://schemas.microsoft.com/office/drawing/2015/9/8/chartex" xmlns:cx2="http://schemas.microsoft.com/office/drawing/2015/10/21/chartex" xmlns:cx3="http://schemas.microsoft.com/office/drawing/2016/5/9/chartex" xmlns:cx4="http://schemas.microsoft.com/office/drawing/2016/5/10/chartex" xmlns:cx5="http://schemas.microsoft.com/office/drawing/2016/5/11/chartex" xmlns:cx6="http://schemas.microsoft.com/office/drawing/2016/5/12/chartex" xmlns:cx7="http://schemas.microsoft.com/office/drawing/2016/5/13/chartex" xmlns:cx8="http://schemas.microsoft.com/office/drawing/2016/5/14/chartex" xmlns:mc="http://schemas.openxmlformats.org/markup-compatibility/2006" xmlns:aink="http://schemas.microsoft.com/office/drawing/2016/ink" xmlns:am3d="http://schemas.microsoft.com/office/drawing/2017/model3d" xmlns:o="urn:schemas-microsoft-com:office:office" xmlns:oel="http://schemas.microsoft.com/office/2019/extlst" xmlns:r="http://schemas.openxmlformats.org/officeDocument/2006/relationships" xmlns:m="http://schemas.openxmlformats.org/officeDocument/2006/math" xmlns:v="urn:schemas-microsoft-com:vml" xmlns:wp14="http://schemas.microsoft.com/office/word/2010/wordprocessingDrawing" xmlns:wp="http://schemas.openxmlformats.org/drawingml/2006/wordprocessingDrawing" xmlns:w10="urn:schemas-microsoft-com:office:word" xmlns:w="http://schemas.openxmlformats.org/wordprocessingml/2006/main" xmlns:w14="http://schemas.microsoft.com/office/word/2010/wordml" xmlns:w15="http://schemas.microsoft.com/office/word/2012/wordml" xmlns:w16cex="http://schemas.microsoft.com/office/word/2018/wordml/cex" xmlns:w16cid="http://schemas.microsoft.com/office/word/2016/wordml/cid" xmlns:w16="http://schemas.microsoft.com/office/word/2018/wordml" xmlns:w16du="http://schemas.microsoft.com/office/word/2023/wordml/word16du" xmlns:w16sdtdh="http://schemas.microsoft.com/office/word/2020/wordml/sdtdatahash" xmlns:w16se="http://schemas.microsoft.com/office/word/2015/wordml/symex" xmlns:wpg="http://schemas.microsoft.com/office/word/2010/wordprocessingGroup" xmlns:wpi="http://schemas.microsoft.com/office/word/2010/wordprocessingInk" xmlns:wne="http://schemas.microsoft.com/office/word/2006/wordml" xmlns:wps="http://schemas.microsoft.com/office/word/2010/wordprocessingShape" mc:Ignorable="w14 w15 w16se w16cid w16 w16cex w16sdtdh w16du wp14">
+<w:document xmlns:wpc="http://schemas.microsoft.com/office/word/2010/wordprocessingCanvas" xmlns:cx="http://schemas.microsoft.com/office/drawing/2014/chartex" xmlns:cx1="http://schemas.microsoft.com/office/drawing/2015/9/8/chartex" xmlns:cx2="http://schemas.microsoft.com/office/drawing/2015/10/21/chartex" xmlns:cx3="http://schemas.microsoft.com/office/drawing/2016/5/9/chartex" xmlns:cx4="http://schemas.microsoft.com/office/drawing/2016/5/10/chartex" xmlns:cx5="http://schemas.microsoft.com/office/drawing/2016/5/11/chartex" xmlns:cx6="http://schemas.microsoft.com/office/drawing/2016/5/12/chartex" xmlns:cx7="http://schemas.microsoft.com/office/drawing/2016/5/13/chartex" xmlns:cx8="http://schemas.microsoft.com/office/drawing/2016/5/14/chartex" xmlns:mc="http://schemas.openxmlformats.org/markup-compatibility/2006" xmlns:aink="http://schemas.microsoft.com/office/drawing/2016/ink" xmlns:am3d="http://schemas.microsoft.com/office/drawing/2017/model3d" xmlns:o="urn:schemas-microsoft-com:office:office" xmlns:oel="http://schemas.microsoft.com/office/2019/extlst" xmlns:r="http://schemas.openxmlformats.org/officeDocument/2006/relationships" xmlns:m="http://schemas.openxmlformats.org/officeDocument/2006/math" xmlns:v="urn:schemas-microsoft-com:vml" xmlns:wp14="http://schemas.microsoft.com/office/word/2010/wordprocessingDrawing" xmlns:wp="http://schemas.openxmlformats.org/drawingml/2006/wordprocessingDrawing" xmlns:w10="urn:schemas-microsoft-com:office:word" xmlns:w="http://schemas.openxmlformats.org/wordprocessingml/2006/main" xmlns:w14="http://schemas.microsoft.com/office/word/2010/wordml" xmlns:w15="http://schemas.microsoft.com/office/word/2012/wordml" xmlns:w16cex="http://schemas.microsoft.com/office/word/2018/wordml/cex" xmlns:w16cid="http://schemas.microsoft.com/office/word/2016/wordml/cid" xmlns:w16="http://schemas.microsoft.com/office/word/2018/wordml" xmlns:w16sdtdh="http://schemas.microsoft.com/office/word/2020/wordml/sdtdatahash" xmlns:w16se="http://schemas.microsoft.com/office/word/2015/wordml/symex" xmlns:wpg="http://schemas.microsoft.com/office/word/2010/wordprocessingGroup" xmlns:wpi="http://schemas.microsoft.com/office/word/2010/wordprocessingInk" xmlns:wne="http://schemas.microsoft.com/office/word/2006/wordml" xmlns:wps="http://schemas.microsoft.com/office/word/2010/wordprocessingShape" mc:Ignorable="w14 w15 w16se w16cid w16 w16cex w16sdtdh wp14">
   <w:body>
+    <w:p>
+      <w:pPr>
+        <w:pStyle w:val="Ttulo1"/>
+      </w:pPr>
+      <w:r>
+        <w:t>Contexto</w:t>
+      </w:r>
+    </w:p>
+    <w:p>
+      <w:pPr>
+        <w:pStyle w:val="Ttulo1"/>
+        <w:rPr>
+          <w:rFonts w:asciiTheme="minorHAnsi" w:eastAsia="Times New Roman" w:hAnsiTheme="minorHAnsi" w:cs="Times New Roman"/>
+          <w:color w:val="auto"/>
+          <w:kern w:val="0"/>
+          <w:sz w:val="24"/>
+          <w:szCs w:val="24"/>
+          <w:lang w:eastAsia="pt-BR"/>
+          <w14:ligatures w14:val="none"/>
+        </w:rPr>
+      </w:pPr>
+      <w:r>
+        <w:rPr>
+          <w:rFonts w:asciiTheme="minorHAnsi" w:eastAsia="Times New Roman" w:hAnsiTheme="minorHAnsi" w:cs="Times New Roman"/>
+          <w:color w:val="auto"/>
+          <w:kern w:val="0"/>
+          <w:sz w:val="24"/>
+          <w:szCs w:val="24"/>
+          <w:lang w:eastAsia="pt-BR"/>
+          <w14:ligatures w14:val="none"/>
+        </w:rPr>
+        <w:t xml:space="preserve">O monitoramento de hardware desempenha um papel essencial na garantia da segurança e eficiência dos sistemas em uma variedade de contextos, e seu impacto é especialmente significativo quando aplicado em edifícios corporativos. Nesses ambientes, onde o controle de acesso é crucial para proteger ativos e garantir a integridade das operações, o monitoramento de hardware se torna uma peça </w:t>
+      </w:r>
+      <w:proofErr w:type="gramStart"/>
+      <w:r>
+        <w:rPr>
+          <w:rFonts w:asciiTheme="minorHAnsi" w:eastAsia="Times New Roman" w:hAnsiTheme="minorHAnsi" w:cs="Times New Roman"/>
+          <w:color w:val="auto"/>
+          <w:kern w:val="0"/>
+          <w:sz w:val="24"/>
+          <w:szCs w:val="24"/>
+          <w:lang w:eastAsia="pt-BR"/>
+          <w14:ligatures w14:val="none"/>
+        </w:rPr>
+        <w:t xml:space="preserve">fundamental </w:t>
+      </w:r>
+      <w:r>
+        <w:rPr>
+          <w:rFonts w:asciiTheme="minorHAnsi" w:eastAsia="Times New Roman" w:hAnsiTheme="minorHAnsi" w:cs="Times New Roman"/>
+          <w:color w:val="auto"/>
+          <w:kern w:val="0"/>
+          <w:sz w:val="24"/>
+          <w:szCs w:val="24"/>
+          <w:lang w:eastAsia="pt-BR"/>
+          <w14:ligatures w14:val="none"/>
+        </w:rPr>
+        <w:t>.</w:t>
+      </w:r>
+      <w:proofErr w:type="gramEnd"/>
+    </w:p>
+    <w:p>
+      <w:pPr>
+        <w:pStyle w:val="Ttulo1"/>
+        <w:rPr>
+          <w:rFonts w:asciiTheme="minorHAnsi" w:eastAsia="Times New Roman" w:hAnsiTheme="minorHAnsi" w:cs="Times New Roman"/>
+          <w:color w:val="auto"/>
+          <w:kern w:val="0"/>
+          <w:sz w:val="24"/>
+          <w:szCs w:val="24"/>
+          <w:lang w:eastAsia="pt-BR"/>
+          <w14:ligatures w14:val="none"/>
+        </w:rPr>
+      </w:pPr>
+      <w:r>
+        <w:rPr>
+          <w:rFonts w:asciiTheme="minorHAnsi" w:eastAsia="Times New Roman" w:hAnsiTheme="minorHAnsi" w:cs="Times New Roman"/>
+          <w:color w:val="auto"/>
+          <w:kern w:val="0"/>
+          <w:sz w:val="24"/>
+          <w:szCs w:val="24"/>
+          <w:lang w:eastAsia="pt-BR"/>
+          <w14:ligatures w14:val="none"/>
+        </w:rPr>
+        <w:t>Em edifícios corporativos, o controle de acesso não se limita apenas à entrada e saída de indivíduos. Envolve também a gestão eficaz de recursos, a proteção de dados sensíveis e a prevenção de ameaças internas e externas. Nesse contexto, as catracas e outros dispositivos de controle de acesso tornam-se pontos de controle críticos, cujo funcionamento contínuo e confiável é vital para a segurança e o bom funcionamento das operações corporativas.</w:t>
+      </w:r>
+    </w:p>
+    <w:p>
+      <w:pPr>
+        <w:pStyle w:val="Ttulo1"/>
+        <w:rPr>
+          <w:rFonts w:asciiTheme="minorHAnsi" w:eastAsia="Times New Roman" w:hAnsiTheme="minorHAnsi" w:cs="Times New Roman"/>
+          <w:color w:val="auto"/>
+          <w:kern w:val="0"/>
+          <w:sz w:val="24"/>
+          <w:szCs w:val="24"/>
+          <w:lang w:eastAsia="pt-BR"/>
+          <w14:ligatures w14:val="none"/>
+        </w:rPr>
+      </w:pPr>
+      <w:r>
+        <w:rPr>
+          <w:rFonts w:asciiTheme="minorHAnsi" w:eastAsia="Times New Roman" w:hAnsiTheme="minorHAnsi" w:cs="Times New Roman"/>
+          <w:color w:val="auto"/>
+          <w:kern w:val="0"/>
+          <w:sz w:val="24"/>
+          <w:szCs w:val="24"/>
+          <w:lang w:eastAsia="pt-BR"/>
+          <w14:ligatures w14:val="none"/>
+        </w:rPr>
+        <w:t>Além disso</w:t>
+      </w:r>
+      <w:r>
+        <w:rPr>
+          <w:rFonts w:asciiTheme="minorHAnsi" w:eastAsia="Times New Roman" w:hAnsiTheme="minorHAnsi" w:cs="Times New Roman"/>
+          <w:color w:val="auto"/>
+          <w:kern w:val="0"/>
+          <w:sz w:val="24"/>
+          <w:szCs w:val="24"/>
+          <w:lang w:eastAsia="pt-BR"/>
+          <w14:ligatures w14:val="none"/>
+        </w:rPr>
+        <w:t>, em</w:t>
+      </w:r>
+      <w:r>
+        <w:rPr>
+          <w:rFonts w:asciiTheme="minorHAnsi" w:eastAsia="Times New Roman" w:hAnsiTheme="minorHAnsi" w:cs="Times New Roman"/>
+          <w:color w:val="auto"/>
+          <w:kern w:val="0"/>
+          <w:sz w:val="24"/>
+          <w:szCs w:val="24"/>
+          <w:lang w:eastAsia="pt-BR"/>
+          <w14:ligatures w14:val="none"/>
+        </w:rPr>
+        <w:t xml:space="preserve"> edifícios corporativos, com um fluxo constante de funcionários, visitantes e prestadores de serviços, aumenta a importância do monitoramento de hardware. Mudanças nas necessidades de acesso, eventos especiais ou emergências podem requerer ajustes rápidos nos sistemas de controle de acesso, e o monitoramento contínuo do hardware permite uma resposta ágil a essas demandas.</w:t>
+      </w:r>
+    </w:p>
+    <w:p>
+      <w:pPr>
+        <w:pStyle w:val="Ttulo1"/>
+        <w:rPr>
+          <w:rFonts w:asciiTheme="minorHAnsi" w:hAnsiTheme="minorHAnsi"/>
+          <w:color w:val="auto"/>
+          <w:sz w:val="24"/>
+          <w:szCs w:val="24"/>
+        </w:rPr>
+      </w:pPr>
+      <w:r>
+        <w:rPr>
+          <w:rFonts w:asciiTheme="minorHAnsi" w:hAnsiTheme="minorHAnsi"/>
+          <w:color w:val="auto"/>
+          <w:sz w:val="24"/>
+          <w:szCs w:val="24"/>
+          <w:shd w:val="clear" w:color="auto" w:fill="FFFFFF"/>
+        </w:rPr>
+        <w:t>Ao monitorar continuamente o hardware envolvido na aplicação de controle de acesso, busca</w:t>
+      </w:r>
+      <w:r>
+        <w:rPr>
+          <w:rFonts w:asciiTheme="minorHAnsi" w:hAnsiTheme="minorHAnsi"/>
+          <w:color w:val="auto"/>
+          <w:sz w:val="24"/>
+          <w:szCs w:val="24"/>
+          <w:shd w:val="clear" w:color="auto" w:fill="FFFFFF"/>
+        </w:rPr>
+        <w:t>-se</w:t>
+      </w:r>
+      <w:r>
+        <w:rPr>
+          <w:rFonts w:asciiTheme="minorHAnsi" w:hAnsiTheme="minorHAnsi"/>
+          <w:color w:val="auto"/>
+          <w:sz w:val="24"/>
+          <w:szCs w:val="24"/>
+          <w:shd w:val="clear" w:color="auto" w:fill="FFFFFF"/>
+        </w:rPr>
+        <w:t xml:space="preserve"> identificar e resolver rapidamente quaisquer problemas que possam comprometer a segurança e a operacionalidade das catracas.</w:t>
+      </w:r>
+      <w:r>
+        <w:rPr>
+          <w:rFonts w:asciiTheme="minorHAnsi" w:hAnsiTheme="minorHAnsi"/>
+          <w:color w:val="auto"/>
+          <w:sz w:val="24"/>
+          <w:szCs w:val="24"/>
+          <w:shd w:val="clear" w:color="auto" w:fill="FFFFFF"/>
+        </w:rPr>
+        <w:t xml:space="preserve"> </w:t>
+      </w:r>
+      <w:r>
+        <w:rPr>
+          <w:rFonts w:asciiTheme="minorHAnsi" w:hAnsiTheme="minorHAnsi"/>
+          <w:color w:val="auto"/>
+          <w:sz w:val="24"/>
+          <w:szCs w:val="24"/>
+        </w:rPr>
+        <w:t>Além disso,</w:t>
+      </w:r>
+      <w:r>
+        <w:rPr>
+          <w:rFonts w:asciiTheme="minorHAnsi" w:hAnsiTheme="minorHAnsi"/>
+          <w:color w:val="auto"/>
+          <w:sz w:val="24"/>
+          <w:szCs w:val="24"/>
+        </w:rPr>
+        <w:t xml:space="preserve"> com a nossa empresa fazendo esse monitoramento,</w:t>
+      </w:r>
+      <w:r>
+        <w:rPr>
+          <w:rFonts w:asciiTheme="minorHAnsi" w:hAnsiTheme="minorHAnsi"/>
+          <w:color w:val="auto"/>
+          <w:sz w:val="24"/>
+          <w:szCs w:val="24"/>
+        </w:rPr>
+        <w:t xml:space="preserve"> busca-se </w:t>
+      </w:r>
+      <w:proofErr w:type="spellStart"/>
+      <w:r>
+        <w:rPr>
+          <w:rFonts w:asciiTheme="minorHAnsi" w:hAnsiTheme="minorHAnsi"/>
+          <w:color w:val="auto"/>
+          <w:sz w:val="24"/>
+          <w:szCs w:val="24"/>
+        </w:rPr>
+        <w:t>fornece</w:t>
+      </w:r>
+      <w:r>
+        <w:rPr>
+          <w:rFonts w:asciiTheme="minorHAnsi" w:hAnsiTheme="minorHAnsi"/>
+          <w:color w:val="auto"/>
+          <w:sz w:val="24"/>
+          <w:szCs w:val="24"/>
+        </w:rPr>
+        <w:t>r</w:t>
+      </w:r>
+      <w:proofErr w:type="spellEnd"/>
+      <w:r>
+        <w:rPr>
+          <w:rFonts w:asciiTheme="minorHAnsi" w:hAnsiTheme="minorHAnsi"/>
+          <w:color w:val="auto"/>
+          <w:sz w:val="24"/>
+          <w:szCs w:val="24"/>
+        </w:rPr>
+        <w:t xml:space="preserve"> </w:t>
+      </w:r>
+      <w:r>
+        <w:rPr>
+          <w:rFonts w:asciiTheme="minorHAnsi" w:hAnsiTheme="minorHAnsi"/>
+          <w:color w:val="auto"/>
+          <w:sz w:val="24"/>
+          <w:szCs w:val="24"/>
+        </w:rPr>
+        <w:t>relatórios abrangentes sobre o desempenho e possíveis problemas identificados, permitindo decisões proativas e manutenção preventiva dos dispositivos.</w:t>
+      </w:r>
+    </w:p>
+    <w:p>
+      <w:pPr>
+        <w:pStyle w:val="Ttulo1"/>
+        <w:rPr>
+          <w:rFonts w:asciiTheme="minorHAnsi" w:hAnsiTheme="minorHAnsi"/>
+          <w:color w:val="auto"/>
+          <w:sz w:val="24"/>
+          <w:szCs w:val="24"/>
+        </w:rPr>
+      </w:pPr>
+      <w:r>
+        <w:rPr>
+          <w:rFonts w:asciiTheme="minorHAnsi" w:hAnsiTheme="minorHAnsi"/>
+          <w:color w:val="auto"/>
+          <w:sz w:val="24"/>
+          <w:szCs w:val="24"/>
+        </w:rPr>
+        <w:t>Portanto, a</w:t>
+      </w:r>
+      <w:r>
+        <w:rPr>
+          <w:rFonts w:asciiTheme="minorHAnsi" w:hAnsiTheme="minorHAnsi"/>
+          <w:color w:val="auto"/>
+          <w:sz w:val="24"/>
+          <w:szCs w:val="24"/>
+        </w:rPr>
+        <w:t xml:space="preserve">s responsabilidades da equipe incluem monitorar o status operacional de todas as catracas, identificar e resolver rapidamente quaisquer problemas de hardware, gerar relatórios periódicos sobre o desempenho e comunicar proativamente ao Gerente de </w:t>
+      </w:r>
+      <w:r>
+        <w:rPr>
+          <w:rFonts w:asciiTheme="minorHAnsi" w:hAnsiTheme="minorHAnsi"/>
+          <w:color w:val="auto"/>
+          <w:sz w:val="24"/>
+          <w:szCs w:val="24"/>
+        </w:rPr>
+        <w:t>Infraestrutura</w:t>
+      </w:r>
+      <w:r>
+        <w:rPr>
+          <w:rFonts w:asciiTheme="minorHAnsi" w:hAnsiTheme="minorHAnsi"/>
+          <w:color w:val="auto"/>
+          <w:sz w:val="24"/>
+          <w:szCs w:val="24"/>
+        </w:rPr>
+        <w:t xml:space="preserve"> sobre questões críticas.</w:t>
+      </w:r>
+    </w:p>
+    <w:p>
+      <w:pPr>
+        <w:pStyle w:val="Ttulo1"/>
+        <w:rPr>
+          <w:rFonts w:asciiTheme="minorHAnsi" w:hAnsiTheme="minorHAnsi"/>
+          <w:color w:val="auto"/>
+          <w:sz w:val="24"/>
+          <w:szCs w:val="24"/>
+        </w:rPr>
+      </w:pPr>
+      <w:r>
+        <w:rPr>
+          <w:rFonts w:asciiTheme="minorHAnsi" w:hAnsiTheme="minorHAnsi"/>
+          <w:color w:val="auto"/>
+          <w:sz w:val="24"/>
+          <w:szCs w:val="24"/>
+        </w:rPr>
+        <w:t xml:space="preserve">O processo de monitoramento envolve uma verificação contínua do status </w:t>
+      </w:r>
+      <w:r>
+        <w:rPr>
+          <w:rFonts w:asciiTheme="minorHAnsi" w:hAnsiTheme="minorHAnsi"/>
+          <w:color w:val="auto"/>
+          <w:sz w:val="24"/>
+          <w:szCs w:val="24"/>
+        </w:rPr>
+        <w:t xml:space="preserve">do hardware onde roda o sistema </w:t>
+      </w:r>
+      <w:r>
+        <w:rPr>
+          <w:rFonts w:asciiTheme="minorHAnsi" w:hAnsiTheme="minorHAnsi"/>
+          <w:color w:val="auto"/>
+          <w:sz w:val="24"/>
+          <w:szCs w:val="24"/>
+        </w:rPr>
+        <w:t>operacional das catracas, análise detalhada dos dados coletados, resolução ágil de problemas e documentação minuciosa de todas as atividades realizadas.</w:t>
+      </w:r>
+    </w:p>
+    <w:p>
+      <w:pPr>
+        <w:pStyle w:val="Ttulo1"/>
+        <w:rPr>
+          <w:rFonts w:asciiTheme="minorHAnsi" w:hAnsiTheme="minorHAnsi"/>
+          <w:color w:val="auto"/>
+          <w:sz w:val="24"/>
+          <w:szCs w:val="24"/>
+        </w:rPr>
+      </w:pPr>
+      <w:r>
+        <w:rPr>
+          <w:rFonts w:asciiTheme="minorHAnsi" w:hAnsiTheme="minorHAnsi"/>
+          <w:color w:val="auto"/>
+          <w:sz w:val="24"/>
+          <w:szCs w:val="24"/>
+        </w:rPr>
+        <w:lastRenderedPageBreak/>
+        <w:t xml:space="preserve">A comunicação com o Gerente de </w:t>
+      </w:r>
+      <w:r>
+        <w:rPr>
+          <w:rFonts w:asciiTheme="minorHAnsi" w:hAnsiTheme="minorHAnsi"/>
+          <w:color w:val="auto"/>
+          <w:sz w:val="24"/>
+          <w:szCs w:val="24"/>
+        </w:rPr>
+        <w:t>Infraestrutura</w:t>
+      </w:r>
+      <w:r>
+        <w:rPr>
+          <w:rFonts w:asciiTheme="minorHAnsi" w:hAnsiTheme="minorHAnsi"/>
+          <w:color w:val="auto"/>
+          <w:sz w:val="24"/>
+          <w:szCs w:val="24"/>
+        </w:rPr>
+        <w:t xml:space="preserve"> é feita através do canal Slack designado, onde são compartilhados relatórios, atualizações e problemas críticos identificados durante o monitoramento. </w:t>
+      </w:r>
+    </w:p>
+    <w:p>
+      <w:pPr>
+        <w:pStyle w:val="Ttulo1"/>
+        <w:rPr>
+          <w:rFonts w:asciiTheme="minorHAnsi" w:hAnsiTheme="minorHAnsi"/>
+          <w:color w:val="auto"/>
+          <w:sz w:val="24"/>
+          <w:szCs w:val="24"/>
+        </w:rPr>
+      </w:pPr>
+      <w:r>
+        <w:rPr>
+          <w:rFonts w:asciiTheme="minorHAnsi" w:hAnsiTheme="minorHAnsi"/>
+          <w:color w:val="auto"/>
+          <w:sz w:val="24"/>
+          <w:szCs w:val="24"/>
+        </w:rPr>
+        <w:t xml:space="preserve">Em conclusão, o monitoramento de hardware para controle de acesso em edifícios corporativos é crucial para a estratégia de segurança da empresa. </w:t>
+      </w:r>
+      <w:r>
+        <w:rPr>
+          <w:rFonts w:asciiTheme="minorHAnsi" w:hAnsiTheme="minorHAnsi"/>
+          <w:color w:val="auto"/>
+          <w:sz w:val="24"/>
+          <w:szCs w:val="24"/>
+        </w:rPr>
+        <w:t>Logo,</w:t>
+      </w:r>
+      <w:r>
+        <w:rPr>
+          <w:rFonts w:asciiTheme="minorHAnsi" w:hAnsiTheme="minorHAnsi"/>
+          <w:color w:val="auto"/>
+          <w:sz w:val="24"/>
+          <w:szCs w:val="24"/>
+        </w:rPr>
+        <w:t xml:space="preserve"> garantir a integridade e eficiência das catracas, proporcionando um ambiente seguro para funcionários e visitantes, através de práticas eficazes de monitoramento e comunicação, com o objetivo de aprimorar continuamente a segurança do local</w:t>
+      </w:r>
+      <w:r>
+        <w:rPr>
+          <w:rFonts w:asciiTheme="minorHAnsi" w:hAnsiTheme="minorHAnsi"/>
+          <w:color w:val="auto"/>
+          <w:sz w:val="24"/>
+          <w:szCs w:val="24"/>
+        </w:rPr>
+        <w:t>, torna-se imprescindível</w:t>
+      </w:r>
+      <w:r>
+        <w:rPr>
+          <w:rFonts w:asciiTheme="minorHAnsi" w:hAnsiTheme="minorHAnsi"/>
+          <w:color w:val="auto"/>
+          <w:sz w:val="24"/>
+          <w:szCs w:val="24"/>
+        </w:rPr>
+        <w:t>.</w:t>
+      </w:r>
+    </w:p>
+    <w:p>
+      <w:pPr>
+        <w:pStyle w:val="Ttulo1"/>
+      </w:pPr>
+    </w:p>
     <w:p>
       <w:pPr>
         <w:pStyle w:val="Ttulo1"/>
@@ -105,7 +542,7 @@
 </file>
 
 <file path=word/numbering.xml><?xml version="1.0" encoding="utf-8"?>
-<w:numbering xmlns:wpc="http://schemas.microsoft.com/office/word/2010/wordprocessingCanvas" xmlns:cx="http://schemas.microsoft.com/office/drawing/2014/chartex" xmlns:cx1="http://schemas.microsoft.com/office/drawing/2015/9/8/chartex" xmlns:cx2="http://schemas.microsoft.com/office/drawing/2015/10/21/chartex" xmlns:cx3="http://schemas.microsoft.com/office/drawing/2016/5/9/chartex" xmlns:cx4="http://schemas.microsoft.com/office/drawing/2016/5/10/chartex" xmlns:cx5="http://schemas.microsoft.com/office/drawing/2016/5/11/chartex" xmlns:cx6="http://schemas.microsoft.com/office/drawing/2016/5/12/chartex" xmlns:cx7="http://schemas.microsoft.com/office/drawing/2016/5/13/chartex" xmlns:cx8="http://schemas.microsoft.com/office/drawing/2016/5/14/chartex" xmlns:mc="http://schemas.openxmlformats.org/markup-compatibility/2006" xmlns:aink="http://schemas.microsoft.com/office/drawing/2016/ink" xmlns:am3d="http://schemas.microsoft.com/office/drawing/2017/model3d" xmlns:o="urn:schemas-microsoft-com:office:office" xmlns:oel="http://schemas.microsoft.com/office/2019/extlst" xmlns:r="http://schemas.openxmlformats.org/officeDocument/2006/relationships" xmlns:m="http://schemas.openxmlformats.org/officeDocument/2006/math" xmlns:v="urn:schemas-microsoft-com:vml" xmlns:wp14="http://schemas.microsoft.com/office/word/2010/wordprocessingDrawing" xmlns:wp="http://schemas.openxmlformats.org/drawingml/2006/wordprocessingDrawing" xmlns:w10="urn:schemas-microsoft-com:office:word" xmlns:w="http://schemas.openxmlformats.org/wordprocessingml/2006/main" xmlns:w14="http://schemas.microsoft.com/office/word/2010/wordml" xmlns:w15="http://schemas.microsoft.com/office/word/2012/wordml" xmlns:w16cex="http://schemas.microsoft.com/office/word/2018/wordml/cex" xmlns:w16cid="http://schemas.microsoft.com/office/word/2016/wordml/cid" xmlns:w16="http://schemas.microsoft.com/office/word/2018/wordml" xmlns:w16du="http://schemas.microsoft.com/office/word/2023/wordml/word16du" xmlns:w16sdtdh="http://schemas.microsoft.com/office/word/2020/wordml/sdtdatahash" xmlns:w16se="http://schemas.microsoft.com/office/word/2015/wordml/symex" xmlns:wpg="http://schemas.microsoft.com/office/word/2010/wordprocessingGroup" xmlns:wpi="http://schemas.microsoft.com/office/word/2010/wordprocessingInk" xmlns:wne="http://schemas.microsoft.com/office/word/2006/wordml" xmlns:wps="http://schemas.microsoft.com/office/word/2010/wordprocessingShape" mc:Ignorable="w14 w15 w16se w16cid w16 w16cex w16sdtdh w16du wp14">
+<w:numbering xmlns:wpc="http://schemas.microsoft.com/office/word/2010/wordprocessingCanvas" xmlns:cx="http://schemas.microsoft.com/office/drawing/2014/chartex" xmlns:cx1="http://schemas.microsoft.com/office/drawing/2015/9/8/chartex" xmlns:cx2="http://schemas.microsoft.com/office/drawing/2015/10/21/chartex" xmlns:cx3="http://schemas.microsoft.com/office/drawing/2016/5/9/chartex" xmlns:cx4="http://schemas.microsoft.com/office/drawing/2016/5/10/chartex" xmlns:cx5="http://schemas.microsoft.com/office/drawing/2016/5/11/chartex" xmlns:cx6="http://schemas.microsoft.com/office/drawing/2016/5/12/chartex" xmlns:cx7="http://schemas.microsoft.com/office/drawing/2016/5/13/chartex" xmlns:cx8="http://schemas.microsoft.com/office/drawing/2016/5/14/chartex" xmlns:mc="http://schemas.openxmlformats.org/markup-compatibility/2006" xmlns:aink="http://schemas.microsoft.com/office/drawing/2016/ink" xmlns:am3d="http://schemas.microsoft.com/office/drawing/2017/model3d" xmlns:o="urn:schemas-microsoft-com:office:office" xmlns:oel="http://schemas.microsoft.com/office/2019/extlst" xmlns:r="http://schemas.openxmlformats.org/officeDocument/2006/relationships" xmlns:m="http://schemas.openxmlformats.org/officeDocument/2006/math" xmlns:v="urn:schemas-microsoft-com:vml" xmlns:wp14="http://schemas.microsoft.com/office/word/2010/wordprocessingDrawing" xmlns:wp="http://schemas.openxmlformats.org/drawingml/2006/wordprocessingDrawing" xmlns:w10="urn:schemas-microsoft-com:office:word" xmlns:w="http://schemas.openxmlformats.org/wordprocessingml/2006/main" xmlns:w14="http://schemas.microsoft.com/office/word/2010/wordml" xmlns:w15="http://schemas.microsoft.com/office/word/2012/wordml" xmlns:w16cex="http://schemas.microsoft.com/office/word/2018/wordml/cex" xmlns:w16cid="http://schemas.microsoft.com/office/word/2016/wordml/cid" xmlns:w16="http://schemas.microsoft.com/office/word/2018/wordml" xmlns:w16sdtdh="http://schemas.microsoft.com/office/word/2020/wordml/sdtdatahash" xmlns:w16se="http://schemas.microsoft.com/office/word/2015/wordml/symex" xmlns:wpg="http://schemas.microsoft.com/office/word/2010/wordprocessingGroup" xmlns:wpi="http://schemas.microsoft.com/office/word/2010/wordprocessingInk" xmlns:wne="http://schemas.microsoft.com/office/word/2006/wordml" xmlns:wps="http://schemas.microsoft.com/office/word/2010/wordprocessingShape" mc:Ignorable="w14 w15 w16se w16cid w16 w16cex w16sdtdh wp14">
   <w:abstractNum w:abstractNumId="0" w15:restartNumberingAfterBreak="0">
     <w:nsid w:val="1AA27DBE"/>
     <w:multiLevelType w:val="hybridMultilevel"/>
@@ -378,7 +815,7 @@
 </file>
 
 <file path=word/styles.xml><?xml version="1.0" encoding="utf-8"?>
-<w:styles xmlns:mc="http://schemas.openxmlformats.org/markup-compatibility/2006" xmlns:r="http://schemas.openxmlformats.org/officeDocument/2006/relationships" xmlns:w="http://schemas.openxmlformats.org/wordprocessingml/2006/main" xmlns:w14="http://schemas.microsoft.com/office/word/2010/wordml" xmlns:w15="http://schemas.microsoft.com/office/word/2012/wordml" xmlns:w16cex="http://schemas.microsoft.com/office/word/2018/wordml/cex" xmlns:w16cid="http://schemas.microsoft.com/office/word/2016/wordml/cid" xmlns:w16="http://schemas.microsoft.com/office/word/2018/wordml" xmlns:w16du="http://schemas.microsoft.com/office/word/2023/wordml/word16du" xmlns:w16sdtdh="http://schemas.microsoft.com/office/word/2020/wordml/sdtdatahash" xmlns:w16se="http://schemas.microsoft.com/office/word/2015/wordml/symex" mc:Ignorable="w14 w15 w16se w16cid w16 w16cex w16sdtdh w16du">
+<w:styles xmlns:mc="http://schemas.openxmlformats.org/markup-compatibility/2006" xmlns:r="http://schemas.openxmlformats.org/officeDocument/2006/relationships" xmlns:w="http://schemas.openxmlformats.org/wordprocessingml/2006/main" xmlns:w14="http://schemas.microsoft.com/office/word/2010/wordml" xmlns:w15="http://schemas.microsoft.com/office/word/2012/wordml" xmlns:w16cex="http://schemas.microsoft.com/office/word/2018/wordml/cex" xmlns:w16cid="http://schemas.microsoft.com/office/word/2016/wordml/cid" xmlns:w16="http://schemas.microsoft.com/office/word/2018/wordml" xmlns:w16sdtdh="http://schemas.microsoft.com/office/word/2020/wordml/sdtdatahash" xmlns:w16se="http://schemas.microsoft.com/office/word/2015/wordml/symex" mc:Ignorable="w14 w15 w16se w16cid w16 w16cex w16sdtdh">
   <w:docDefaults>
     <w:rPrDefault>
       <w:rPr>
@@ -1294,6 +1731,23 @@
       <w:spacing w:val="5"/>
     </w:rPr>
   </w:style>
+  <w:style w:type="paragraph" w:styleId="NormalWeb">
+    <w:name w:val="Normal (Web)"/>
+    <w:basedOn w:val="Normal"/>
+    <w:uiPriority w:val="99"/>
+    <w:semiHidden/>
+    <w:unhideWhenUsed/>
+    <w:rsid w:val="00983449"/>
+    <w:pPr>
+      <w:spacing w:before="100" w:beforeAutospacing="1" w:after="100" w:afterAutospacing="1" w:line="240" w:lineRule="auto"/>
+    </w:pPr>
+    <w:rPr>
+      <w:rFonts w:ascii="Times New Roman" w:eastAsia="Times New Roman" w:hAnsi="Times New Roman" w:cs="Times New Roman"/>
+      <w:kern w:val="0"/>
+      <w:lang w:eastAsia="pt-BR"/>
+      <w14:ligatures w14:val="none"/>
+    </w:rPr>
+  </w:style>
 </w:styles>
 </file>
 

</xml_diff>

<commit_message>
alterações na documentaçãp e lean ux canvas
</commit_message>
<xml_diff>
--- a/Documentação/Documentação CyberWise.docx
+++ b/Documentação/Documentação CyberWise.docx
@@ -33,10 +33,12 @@
           <w:lang w:eastAsia="pt-BR"/>
           <w14:ligatures w14:val="none"/>
         </w:rPr>
-        <w:t xml:space="preserve">O monitoramento de hardware desempenha um papel essencial na garantia da segurança e eficiência dos sistemas em uma variedade de contextos, e seu impacto é especialmente significativo quando aplicado em edifícios corporativos. Nesses ambientes, onde o controle de acesso é crucial para proteger ativos e garantir a integridade das operações, o monitoramento de hardware se torna uma peça </w:t>
-      </w:r>
-      <w:proofErr w:type="gramStart"/>
-      <w:r>
+        <w:t>O monitoramento de hardware desempenha um papel essencial na garantia da segurança e eficiência dos sistemas em uma variedade de contextos, e seu impacto é especialmente significativo quando aplicado em edifícios corporativos. Nesses ambientes, onde o controle de acesso é crucial para proteger ativos e garantir a integridade das operações, o monitoramento de hardware se torna uma peça fundamental.</w:t>
+      </w:r>
+    </w:p>
+    <w:p>
+      <w:pPr>
+        <w:pStyle w:val="Ttulo1"/>
         <w:rPr>
           <w:rFonts w:asciiTheme="minorHAnsi" w:eastAsia="Times New Roman" w:hAnsiTheme="minorHAnsi" w:cs="Times New Roman"/>
           <w:color w:val="auto"/>
@@ -46,8 +48,7 @@
           <w:lang w:eastAsia="pt-BR"/>
           <w14:ligatures w14:val="none"/>
         </w:rPr>
-        <w:t xml:space="preserve">fundamental </w:t>
-      </w:r>
+      </w:pPr>
       <w:r>
         <w:rPr>
           <w:rFonts w:asciiTheme="minorHAnsi" w:eastAsia="Times New Roman" w:hAnsiTheme="minorHAnsi" w:cs="Times New Roman"/>
@@ -58,9 +59,8 @@
           <w:lang w:eastAsia="pt-BR"/>
           <w14:ligatures w14:val="none"/>
         </w:rPr>
-        <w:t>.</w:t>
-      </w:r>
-      <w:proofErr w:type="gramEnd"/>
+        <w:t>Em edifícios corporativos, o controle de acesso não se limita apenas à entrada e saída de indivíduos. Envolve também a gestão eficaz de recursos, a proteção de dados sensíveis e a prevenção de ameaças internas e externas. Nesse contexto, as catracas e outros dispositivos de controle de acesso tornam-se pontos de controle críticos, cujo funcionamento contínuo e confiável é vital para a segurança e o bom funcionamento das operações corporativas.</w:t>
+      </w:r>
     </w:p>
     <w:p>
       <w:pPr>
@@ -85,57 +85,147 @@
           <w:lang w:eastAsia="pt-BR"/>
           <w14:ligatures w14:val="none"/>
         </w:rPr>
-        <w:t>Em edifícios corporativos, o controle de acesso não se limita apenas à entrada e saída de indivíduos. Envolve também a gestão eficaz de recursos, a proteção de dados sensíveis e a prevenção de ameaças internas e externas. Nesse contexto, as catracas e outros dispositivos de controle de acesso tornam-se pontos de controle críticos, cujo funcionamento contínuo e confiável é vital para a segurança e o bom funcionamento das operações corporativas.</w:t>
+        <w:t>Além disso</w:t>
+      </w:r>
+      <w:r>
+        <w:rPr>
+          <w:rFonts w:asciiTheme="minorHAnsi" w:eastAsia="Times New Roman" w:hAnsiTheme="minorHAnsi" w:cs="Times New Roman"/>
+          <w:color w:val="auto"/>
+          <w:kern w:val="0"/>
+          <w:sz w:val="24"/>
+          <w:szCs w:val="24"/>
+          <w:lang w:eastAsia="pt-BR"/>
+          <w14:ligatures w14:val="none"/>
+        </w:rPr>
+        <w:t>, em</w:t>
+      </w:r>
+      <w:r>
+        <w:rPr>
+          <w:rFonts w:asciiTheme="minorHAnsi" w:eastAsia="Times New Roman" w:hAnsiTheme="minorHAnsi" w:cs="Times New Roman"/>
+          <w:color w:val="auto"/>
+          <w:kern w:val="0"/>
+          <w:sz w:val="24"/>
+          <w:szCs w:val="24"/>
+          <w:lang w:eastAsia="pt-BR"/>
+          <w14:ligatures w14:val="none"/>
+        </w:rPr>
+        <w:t xml:space="preserve"> edifícios corporativos, com um fluxo constante de funcionários, visitantes e prestadores de serviços, aumenta a importância do monitoramento de hardware. Mudanças nas necessidades de acesso, eventos especiais ou emergências podem requerer ajustes rápidos nos sistemas de controle de acesso, e o monitoramento contínuo do hardware permite uma resposta ágil a essas demandas.</w:t>
       </w:r>
     </w:p>
     <w:p>
       <w:pPr>
         <w:pStyle w:val="Ttulo1"/>
         <w:rPr>
-          <w:rFonts w:asciiTheme="minorHAnsi" w:eastAsia="Times New Roman" w:hAnsiTheme="minorHAnsi" w:cs="Times New Roman"/>
-          <w:color w:val="auto"/>
-          <w:kern w:val="0"/>
-          <w:sz w:val="24"/>
-          <w:szCs w:val="24"/>
-          <w:lang w:eastAsia="pt-BR"/>
-          <w14:ligatures w14:val="none"/>
-        </w:rPr>
-      </w:pPr>
-      <w:r>
-        <w:rPr>
-          <w:rFonts w:asciiTheme="minorHAnsi" w:eastAsia="Times New Roman" w:hAnsiTheme="minorHAnsi" w:cs="Times New Roman"/>
-          <w:color w:val="auto"/>
-          <w:kern w:val="0"/>
-          <w:sz w:val="24"/>
-          <w:szCs w:val="24"/>
-          <w:lang w:eastAsia="pt-BR"/>
-          <w14:ligatures w14:val="none"/>
-        </w:rPr>
-        <w:t>Além disso</w:t>
-      </w:r>
-      <w:r>
-        <w:rPr>
-          <w:rFonts w:asciiTheme="minorHAnsi" w:eastAsia="Times New Roman" w:hAnsiTheme="minorHAnsi" w:cs="Times New Roman"/>
-          <w:color w:val="auto"/>
-          <w:kern w:val="0"/>
-          <w:sz w:val="24"/>
-          <w:szCs w:val="24"/>
-          <w:lang w:eastAsia="pt-BR"/>
-          <w14:ligatures w14:val="none"/>
-        </w:rPr>
-        <w:t>, em</w:t>
-      </w:r>
-      <w:r>
-        <w:rPr>
-          <w:rFonts w:asciiTheme="minorHAnsi" w:eastAsia="Times New Roman" w:hAnsiTheme="minorHAnsi" w:cs="Times New Roman"/>
-          <w:color w:val="auto"/>
-          <w:kern w:val="0"/>
-          <w:sz w:val="24"/>
-          <w:szCs w:val="24"/>
-          <w:lang w:eastAsia="pt-BR"/>
-          <w14:ligatures w14:val="none"/>
-        </w:rPr>
-        <w:t xml:space="preserve"> edifícios corporativos, com um fluxo constante de funcionários, visitantes e prestadores de serviços, aumenta a importância do monitoramento de hardware. Mudanças nas necessidades de acesso, eventos especiais ou emergências podem requerer ajustes rápidos nos sistemas de controle de acesso, e o monitoramento contínuo do hardware permite uma resposta ágil a essas demandas.</w:t>
+          <w:rFonts w:asciiTheme="minorHAnsi" w:hAnsiTheme="minorHAnsi"/>
+          <w:color w:val="auto"/>
+          <w:sz w:val="24"/>
+          <w:szCs w:val="24"/>
+        </w:rPr>
+      </w:pPr>
+      <w:r>
+        <w:rPr>
+          <w:rFonts w:asciiTheme="minorHAnsi" w:hAnsiTheme="minorHAnsi"/>
+          <w:color w:val="auto"/>
+          <w:sz w:val="24"/>
+          <w:szCs w:val="24"/>
+          <w:shd w:val="clear" w:color="auto" w:fill="FFFFFF"/>
+        </w:rPr>
+        <w:t>Ao monitorar continuamente o hardware envolvido na aplicação de controle de acesso, busca</w:t>
+      </w:r>
+      <w:r>
+        <w:rPr>
+          <w:rFonts w:asciiTheme="minorHAnsi" w:hAnsiTheme="minorHAnsi"/>
+          <w:color w:val="auto"/>
+          <w:sz w:val="24"/>
+          <w:szCs w:val="24"/>
+          <w:shd w:val="clear" w:color="auto" w:fill="FFFFFF"/>
+        </w:rPr>
+        <w:t>-se</w:t>
+      </w:r>
+      <w:r>
+        <w:rPr>
+          <w:rFonts w:asciiTheme="minorHAnsi" w:hAnsiTheme="minorHAnsi"/>
+          <w:color w:val="auto"/>
+          <w:sz w:val="24"/>
+          <w:szCs w:val="24"/>
+          <w:shd w:val="clear" w:color="auto" w:fill="FFFFFF"/>
+        </w:rPr>
+        <w:t xml:space="preserve"> identificar e resolver rapidamente quaisquer problemas que possam comprometer a segurança e a operacionalidade das catracas.</w:t>
+      </w:r>
+      <w:r>
+        <w:rPr>
+          <w:rFonts w:asciiTheme="minorHAnsi" w:hAnsiTheme="minorHAnsi"/>
+          <w:color w:val="auto"/>
+          <w:sz w:val="24"/>
+          <w:szCs w:val="24"/>
+          <w:shd w:val="clear" w:color="auto" w:fill="FFFFFF"/>
+        </w:rPr>
+        <w:t xml:space="preserve"> </w:t>
+      </w:r>
+      <w:r>
+        <w:rPr>
+          <w:rFonts w:asciiTheme="minorHAnsi" w:hAnsiTheme="minorHAnsi"/>
+          <w:color w:val="auto"/>
+          <w:sz w:val="24"/>
+          <w:szCs w:val="24"/>
+        </w:rPr>
+        <w:t>Além disso,</w:t>
+      </w:r>
+      <w:r>
+        <w:rPr>
+          <w:rFonts w:asciiTheme="minorHAnsi" w:hAnsiTheme="minorHAnsi"/>
+          <w:color w:val="auto"/>
+          <w:sz w:val="24"/>
+          <w:szCs w:val="24"/>
+        </w:rPr>
+        <w:t xml:space="preserve"> com a nossa empresa fazendo esse monitoramento,</w:t>
+      </w:r>
+      <w:r>
+        <w:rPr>
+          <w:rFonts w:asciiTheme="minorHAnsi" w:hAnsiTheme="minorHAnsi"/>
+          <w:color w:val="auto"/>
+          <w:sz w:val="24"/>
+          <w:szCs w:val="24"/>
+        </w:rPr>
+        <w:t xml:space="preserve"> busca-se </w:t>
+      </w:r>
+      <w:proofErr w:type="spellStart"/>
+      <w:r>
+        <w:rPr>
+          <w:rFonts w:asciiTheme="minorHAnsi" w:hAnsiTheme="minorHAnsi"/>
+          <w:color w:val="auto"/>
+          <w:sz w:val="24"/>
+          <w:szCs w:val="24"/>
+        </w:rPr>
+        <w:t>fornece</w:t>
+      </w:r>
+      <w:r>
+        <w:rPr>
+          <w:rFonts w:asciiTheme="minorHAnsi" w:hAnsiTheme="minorHAnsi"/>
+          <w:color w:val="auto"/>
+          <w:sz w:val="24"/>
+          <w:szCs w:val="24"/>
+        </w:rPr>
+        <w:t>r</w:t>
+      </w:r>
+      <w:proofErr w:type="spellEnd"/>
+      <w:r>
+        <w:rPr>
+          <w:rFonts w:asciiTheme="minorHAnsi" w:hAnsiTheme="minorHAnsi"/>
+          <w:color w:val="auto"/>
+          <w:sz w:val="24"/>
+          <w:szCs w:val="24"/>
+        </w:rPr>
+        <w:t xml:space="preserve"> </w:t>
+      </w:r>
+      <w:r>
+        <w:rPr>
+          <w:rFonts w:asciiTheme="minorHAnsi" w:hAnsiTheme="minorHAnsi"/>
+          <w:color w:val="auto"/>
+          <w:sz w:val="24"/>
+          <w:szCs w:val="24"/>
+        </w:rPr>
+        <w:t>relatórios abrangentes sobre o desempenho e possíveis problemas identificados, permitindo decisões proativas e manutenção preventiva dos dispositivos.</w:t>
       </w:r>
     </w:p>
     <w:p>
@@ -154,104 +244,35 @@
           <w:color w:val="auto"/>
           <w:sz w:val="24"/>
           <w:szCs w:val="24"/>
-          <w:shd w:val="clear" w:color="auto" w:fill="FFFFFF"/>
-        </w:rPr>
-        <w:t>Ao monitorar continuamente o hardware envolvido na aplicação de controle de acesso, busca</w:t>
-      </w:r>
-      <w:r>
-        <w:rPr>
-          <w:rFonts w:asciiTheme="minorHAnsi" w:hAnsiTheme="minorHAnsi"/>
-          <w:color w:val="auto"/>
-          <w:sz w:val="24"/>
-          <w:szCs w:val="24"/>
-          <w:shd w:val="clear" w:color="auto" w:fill="FFFFFF"/>
-        </w:rPr>
-        <w:t>-se</w:t>
-      </w:r>
-      <w:r>
-        <w:rPr>
-          <w:rFonts w:asciiTheme="minorHAnsi" w:hAnsiTheme="minorHAnsi"/>
-          <w:color w:val="auto"/>
-          <w:sz w:val="24"/>
-          <w:szCs w:val="24"/>
-          <w:shd w:val="clear" w:color="auto" w:fill="FFFFFF"/>
-        </w:rPr>
-        <w:t xml:space="preserve"> identificar e resolver rapidamente quaisquer problemas que possam comprometer a segurança e a operacionalidade das catracas.</w:t>
-      </w:r>
-      <w:r>
-        <w:rPr>
-          <w:rFonts w:asciiTheme="minorHAnsi" w:hAnsiTheme="minorHAnsi"/>
-          <w:color w:val="auto"/>
-          <w:sz w:val="24"/>
-          <w:szCs w:val="24"/>
-          <w:shd w:val="clear" w:color="auto" w:fill="FFFFFF"/>
-        </w:rPr>
-        <w:t xml:space="preserve"> </w:t>
-      </w:r>
-      <w:r>
-        <w:rPr>
-          <w:rFonts w:asciiTheme="minorHAnsi" w:hAnsiTheme="minorHAnsi"/>
-          <w:color w:val="auto"/>
-          <w:sz w:val="24"/>
-          <w:szCs w:val="24"/>
-        </w:rPr>
-        <w:t>Além disso,</w:t>
-      </w:r>
-      <w:r>
-        <w:rPr>
-          <w:rFonts w:asciiTheme="minorHAnsi" w:hAnsiTheme="minorHAnsi"/>
-          <w:color w:val="auto"/>
-          <w:sz w:val="24"/>
-          <w:szCs w:val="24"/>
-        </w:rPr>
-        <w:t xml:space="preserve"> com a nossa empresa fazendo esse monitoramento,</w:t>
-      </w:r>
-      <w:r>
-        <w:rPr>
-          <w:rFonts w:asciiTheme="minorHAnsi" w:hAnsiTheme="minorHAnsi"/>
-          <w:color w:val="auto"/>
-          <w:sz w:val="24"/>
-          <w:szCs w:val="24"/>
-        </w:rPr>
-        <w:t xml:space="preserve"> busca-se </w:t>
-      </w:r>
-      <w:proofErr w:type="spellStart"/>
-      <w:r>
-        <w:rPr>
-          <w:rFonts w:asciiTheme="minorHAnsi" w:hAnsiTheme="minorHAnsi"/>
-          <w:color w:val="auto"/>
-          <w:sz w:val="24"/>
-          <w:szCs w:val="24"/>
-        </w:rPr>
-        <w:t>fornece</w:t>
-      </w:r>
-      <w:r>
-        <w:rPr>
-          <w:rFonts w:asciiTheme="minorHAnsi" w:hAnsiTheme="minorHAnsi"/>
-          <w:color w:val="auto"/>
-          <w:sz w:val="24"/>
-          <w:szCs w:val="24"/>
-        </w:rPr>
-        <w:t>r</w:t>
-      </w:r>
-      <w:proofErr w:type="spellEnd"/>
-      <w:r>
-        <w:rPr>
-          <w:rFonts w:asciiTheme="minorHAnsi" w:hAnsiTheme="minorHAnsi"/>
-          <w:color w:val="auto"/>
-          <w:sz w:val="24"/>
-          <w:szCs w:val="24"/>
-        </w:rPr>
-        <w:t xml:space="preserve"> </w:t>
-      </w:r>
-      <w:r>
-        <w:rPr>
-          <w:rFonts w:asciiTheme="minorHAnsi" w:hAnsiTheme="minorHAnsi"/>
-          <w:color w:val="auto"/>
-          <w:sz w:val="24"/>
-          <w:szCs w:val="24"/>
-        </w:rPr>
-        <w:t>relatórios abrangentes sobre o desempenho e possíveis problemas identificados, permitindo decisões proativas e manutenção preventiva dos dispositivos.</w:t>
+        </w:rPr>
+        <w:t>Portanto, a</w:t>
+      </w:r>
+      <w:r>
+        <w:rPr>
+          <w:rFonts w:asciiTheme="minorHAnsi" w:hAnsiTheme="minorHAnsi"/>
+          <w:color w:val="auto"/>
+          <w:sz w:val="24"/>
+          <w:szCs w:val="24"/>
+        </w:rPr>
+        <w:t xml:space="preserve">s responsabilidades da equipe incluem monitorar o status operacional de todas as catracas, identificar e resolver rapidamente quaisquer problemas de hardware, gerar relatórios periódicos sobre o desempenho e comunicar proativamente ao Gerente de </w:t>
+      </w:r>
+      <w:r>
+        <w:rPr>
+          <w:rFonts w:asciiTheme="minorHAnsi" w:hAnsiTheme="minorHAnsi"/>
+          <w:color w:val="auto"/>
+          <w:sz w:val="24"/>
+          <w:szCs w:val="24"/>
+        </w:rPr>
+        <w:t>Infraestrutura</w:t>
+      </w:r>
+      <w:r>
+        <w:rPr>
+          <w:rFonts w:asciiTheme="minorHAnsi" w:hAnsiTheme="minorHAnsi"/>
+          <w:color w:val="auto"/>
+          <w:sz w:val="24"/>
+          <w:szCs w:val="24"/>
+        </w:rPr>
+        <w:t xml:space="preserve"> sobre questões críticas.</w:t>
       </w:r>
     </w:p>
     <w:p>
@@ -271,53 +292,6 @@
           <w:sz w:val="24"/>
           <w:szCs w:val="24"/>
         </w:rPr>
-        <w:t>Portanto, a</w:t>
-      </w:r>
-      <w:r>
-        <w:rPr>
-          <w:rFonts w:asciiTheme="minorHAnsi" w:hAnsiTheme="minorHAnsi"/>
-          <w:color w:val="auto"/>
-          <w:sz w:val="24"/>
-          <w:szCs w:val="24"/>
-        </w:rPr>
-        <w:t xml:space="preserve">s responsabilidades da equipe incluem monitorar o status operacional de todas as catracas, identificar e resolver rapidamente quaisquer problemas de hardware, gerar relatórios periódicos sobre o desempenho e comunicar proativamente ao Gerente de </w:t>
-      </w:r>
-      <w:r>
-        <w:rPr>
-          <w:rFonts w:asciiTheme="minorHAnsi" w:hAnsiTheme="minorHAnsi"/>
-          <w:color w:val="auto"/>
-          <w:sz w:val="24"/>
-          <w:szCs w:val="24"/>
-        </w:rPr>
-        <w:t>Infraestrutura</w:t>
-      </w:r>
-      <w:r>
-        <w:rPr>
-          <w:rFonts w:asciiTheme="minorHAnsi" w:hAnsiTheme="minorHAnsi"/>
-          <w:color w:val="auto"/>
-          <w:sz w:val="24"/>
-          <w:szCs w:val="24"/>
-        </w:rPr>
-        <w:t xml:space="preserve"> sobre questões críticas.</w:t>
-      </w:r>
-    </w:p>
-    <w:p>
-      <w:pPr>
-        <w:pStyle w:val="Ttulo1"/>
-        <w:rPr>
-          <w:rFonts w:asciiTheme="minorHAnsi" w:hAnsiTheme="minorHAnsi"/>
-          <w:color w:val="auto"/>
-          <w:sz w:val="24"/>
-          <w:szCs w:val="24"/>
-        </w:rPr>
-      </w:pPr>
-      <w:r>
-        <w:rPr>
-          <w:rFonts w:asciiTheme="minorHAnsi" w:hAnsiTheme="minorHAnsi"/>
-          <w:color w:val="auto"/>
-          <w:sz w:val="24"/>
-          <w:szCs w:val="24"/>
-        </w:rPr>
         <w:t xml:space="preserve">O processo de monitoramento envolve uma verificação contínua do status </w:t>
       </w:r>
       <w:r>
@@ -336,7 +310,7 @@
           <w:sz w:val="24"/>
           <w:szCs w:val="24"/>
         </w:rPr>
-        <w:t>operacional das catracas, análise detalhada dos dados coletados, resolução ágil de problemas e documentação minuciosa de todas as atividades realizadas.</w:t>
+        <w:t>operacional das catracas, análise detalhada dos dados coletados, resolução ágil de problemas.</w:t>
       </w:r>
     </w:p>
     <w:p>

</xml_diff>

<commit_message>
adicionando dados ao contexto
</commit_message>
<xml_diff>
--- a/Documentação/Documentação CyberWise.docx
+++ b/Documentação/Documentação CyberWise.docx
@@ -14,6 +14,28 @@
       <w:pPr>
         <w:pStyle w:val="Ttulo1"/>
         <w:rPr>
+          <w:rFonts w:asciiTheme="minorHAnsi" w:hAnsiTheme="minorHAnsi"/>
+          <w:color w:val="111111"/>
+          <w:sz w:val="24"/>
+          <w:szCs w:val="24"/>
+          <w:shd w:val="clear" w:color="auto" w:fill="FFFFFF"/>
+        </w:rPr>
+      </w:pPr>
+      <w:r>
+        <w:rPr>
+          <w:rFonts w:asciiTheme="minorHAnsi" w:hAnsiTheme="minorHAnsi" w:cs="Segoe UI"/>
+          <w:color w:val="333333"/>
+          <w:sz w:val="24"/>
+          <w:szCs w:val="24"/>
+          <w:shd w:val="clear" w:color="auto" w:fill="FFFFFF"/>
+        </w:rPr>
+        <w:t>Edifícios corporativos são prédios de grande porte, onde sua estrutura consegue comportar empresas de médio, grande e pequeno porte. Eles são construídos com a finalidade de serem alugados ou vendidos e são desenvolvidos para atenderem a área comercial.</w:t>
+      </w:r>
+    </w:p>
+    <w:p>
+      <w:pPr>
+        <w:pStyle w:val="Ttulo1"/>
+        <w:rPr>
           <w:rFonts w:asciiTheme="minorHAnsi" w:eastAsia="Times New Roman" w:hAnsiTheme="minorHAnsi" w:cs="Times New Roman"/>
           <w:color w:val="auto"/>
           <w:kern w:val="0"/>
@@ -25,6 +47,19 @@
       </w:pPr>
       <w:r>
         <w:rPr>
+          <w:rFonts w:asciiTheme="minorHAnsi" w:hAnsiTheme="minorHAnsi"/>
+          <w:color w:val="111111"/>
+          <w:sz w:val="24"/>
+          <w:szCs w:val="24"/>
+          <w:shd w:val="clear" w:color="auto" w:fill="FFFFFF"/>
+        </w:rPr>
+        <w:t>Analisando o cenário paulista de edifícios corporativos (sem considerar os prédios offices, de salas pequenas) estamos falando de um mercado de 1.542 edifícios, com 11, 1 milhões de m².</w:t>
+      </w:r>
+    </w:p>
+    <w:p>
+      <w:pPr>
+        <w:pStyle w:val="Ttulo1"/>
+        <w:rPr>
           <w:rFonts w:asciiTheme="minorHAnsi" w:eastAsia="Times New Roman" w:hAnsiTheme="minorHAnsi" w:cs="Times New Roman"/>
           <w:color w:val="auto"/>
           <w:kern w:val="0"/>
@@ -33,7 +68,38 @@
           <w:lang w:eastAsia="pt-BR"/>
           <w14:ligatures w14:val="none"/>
         </w:rPr>
-        <w:t>O monitoramento de hardware desempenha um papel essencial na garantia da segurança e eficiência dos sistemas em uma variedade de contextos, e seu impacto é especialmente significativo quando aplicado em edifícios corporativos. Nesses ambientes, onde o controle de acesso é crucial para proteger ativos e garantir a integridade das operações, o monitoramento de hardware se torna uma peça fundamental.</w:t>
+      </w:pPr>
+      <w:r>
+        <w:rPr>
+          <w:rFonts w:asciiTheme="minorHAnsi" w:hAnsiTheme="minorHAnsi"/>
+          <w:color w:val="111111"/>
+          <w:sz w:val="24"/>
+          <w:szCs w:val="24"/>
+          <w:shd w:val="clear" w:color="auto" w:fill="FFFFFF"/>
+        </w:rPr>
+        <w:t xml:space="preserve">Ao falar sobre localização, dos 1.500 edifícios corporativos da cidade, 740 estão nas regiões primárias, que representa 6,1 milhões de m². Essas regiões são: Paulista, Faria Lima, Nova Faria Lima, Vila Olímpia, Berrini e Chucri </w:t>
+      </w:r>
+      <w:proofErr w:type="spellStart"/>
+      <w:r>
+        <w:rPr>
+          <w:rFonts w:asciiTheme="minorHAnsi" w:hAnsiTheme="minorHAnsi"/>
+          <w:color w:val="111111"/>
+          <w:sz w:val="24"/>
+          <w:szCs w:val="24"/>
+          <w:shd w:val="clear" w:color="auto" w:fill="FFFFFF"/>
+        </w:rPr>
+        <w:t>Zaidam</w:t>
+      </w:r>
+      <w:proofErr w:type="spellEnd"/>
+      <w:r>
+        <w:rPr>
+          <w:rFonts w:asciiTheme="minorHAnsi" w:hAnsiTheme="minorHAnsi"/>
+          <w:color w:val="111111"/>
+          <w:sz w:val="24"/>
+          <w:szCs w:val="24"/>
+          <w:shd w:val="clear" w:color="auto" w:fill="FFFFFF"/>
+        </w:rPr>
+        <w:t>.</w:t>
       </w:r>
     </w:p>
     <w:p>
@@ -59,7 +125,7 @@
           <w:lang w:eastAsia="pt-BR"/>
           <w14:ligatures w14:val="none"/>
         </w:rPr>
-        <w:t>Em edifícios corporativos, o controle de acesso não se limita apenas à entrada e saída de indivíduos. Envolve também a gestão eficaz de recursos, a proteção de dados sensíveis e a prevenção de ameaças internas e externas. Nesse contexto, as catracas e outros dispositivos de controle de acesso tornam-se pontos de controle críticos, cujo funcionamento contínuo e confiável é vital para a segurança e o bom funcionamento das operações corporativas.</w:t>
+        <w:t>O monitoramento de hardware desempenha um papel essencial na garantia da segurança e eficiência dos sistemas em uma variedade de contextos, e seu impacto é especialmente significativo quando aplicado em edifícios corporativos. Nesses ambientes, onde o controle de acesso é crucial para proteger ativos e garantir a integridade das operações, o monitoramento de hardware se torna uma peça fundamental.</w:t>
       </w:r>
     </w:p>
     <w:p>
@@ -85,9 +151,12 @@
           <w:lang w:eastAsia="pt-BR"/>
           <w14:ligatures w14:val="none"/>
         </w:rPr>
-        <w:t>Além disso</w:t>
-      </w:r>
-      <w:r>
+        <w:t>Em edifícios corporativos, o controle de acesso não se limita apenas à entrada e saída de indivíduos. Envolve também a gestão eficaz de recursos, a proteção de dados sensíveis e a prevenção de ameaças internas e externas. Nesse contexto, as catracas e outros dispositivos de controle de acesso tornam-se pontos de controle críticos, cujo funcionamento contínuo e confiável é vital para a segurança e o bom funcionamento das operações corporativas.</w:t>
+      </w:r>
+    </w:p>
+    <w:p>
+      <w:pPr>
+        <w:pStyle w:val="Ttulo1"/>
         <w:rPr>
           <w:rFonts w:asciiTheme="minorHAnsi" w:eastAsia="Times New Roman" w:hAnsiTheme="minorHAnsi" w:cs="Times New Roman"/>
           <w:color w:val="auto"/>
@@ -97,8 +166,7 @@
           <w:lang w:eastAsia="pt-BR"/>
           <w14:ligatures w14:val="none"/>
         </w:rPr>
-        <w:t>, em</w:t>
-      </w:r>
+      </w:pPr>
       <w:r>
         <w:rPr>
           <w:rFonts w:asciiTheme="minorHAnsi" w:eastAsia="Times New Roman" w:hAnsiTheme="minorHAnsi" w:cs="Times New Roman"/>
@@ -109,6 +177,30 @@
           <w:lang w:eastAsia="pt-BR"/>
           <w14:ligatures w14:val="none"/>
         </w:rPr>
+        <w:t>Além disso</w:t>
+      </w:r>
+      <w:r>
+        <w:rPr>
+          <w:rFonts w:asciiTheme="minorHAnsi" w:eastAsia="Times New Roman" w:hAnsiTheme="minorHAnsi" w:cs="Times New Roman"/>
+          <w:color w:val="auto"/>
+          <w:kern w:val="0"/>
+          <w:sz w:val="24"/>
+          <w:szCs w:val="24"/>
+          <w:lang w:eastAsia="pt-BR"/>
+          <w14:ligatures w14:val="none"/>
+        </w:rPr>
+        <w:t>, em</w:t>
+      </w:r>
+      <w:r>
+        <w:rPr>
+          <w:rFonts w:asciiTheme="minorHAnsi" w:eastAsia="Times New Roman" w:hAnsiTheme="minorHAnsi" w:cs="Times New Roman"/>
+          <w:color w:val="auto"/>
+          <w:kern w:val="0"/>
+          <w:sz w:val="24"/>
+          <w:szCs w:val="24"/>
+          <w:lang w:eastAsia="pt-BR"/>
+          <w14:ligatures w14:val="none"/>
+        </w:rPr>
         <w:t xml:space="preserve"> edifícios corporativos, com um fluxo constante de funcionários, visitantes e prestadores de serviços, aumenta a importância do monitoramento de hardware. Mudanças nas necessidades de acesso, eventos especiais ou emergências podem requerer ajustes rápidos nos sistemas de controle de acesso, e o monitoramento contínuo do hardware permite uma resposta ágil a essas demandas.</w:t>
       </w:r>
     </w:p>
@@ -130,6 +222,7 @@
           <w:szCs w:val="24"/>
           <w:shd w:val="clear" w:color="auto" w:fill="FFFFFF"/>
         </w:rPr>
+        <w:lastRenderedPageBreak/>
         <w:t>Ao monitorar continuamente o hardware envolvido na aplicação de controle de acesso, busca</w:t>
       </w:r>
       <w:r>
@@ -330,7 +423,6 @@
           <w:sz w:val="24"/>
           <w:szCs w:val="24"/>
         </w:rPr>
-        <w:lastRenderedPageBreak/>
         <w:t xml:space="preserve">A comunicação com o Gerente de </w:t>
       </w:r>
       <w:r>

</xml_diff>